<commit_message>
THE DOCUMENTATION OF THE APP
</commit_message>
<xml_diff>
--- a/Online app.docx
+++ b/Online app.docx
@@ -108,7 +108,7 @@
           <w:szCs w:val="28"/>
           <w:lang w:val="en-GB"/>
         </w:rPr>
-        <w:t>Store which had methods that allowed the user to use the app efficiently . There is the method of purchasing vehicles(cars, trucks, electric cars). The method of purchasing a car allows the customer to buy the car online so that the car may be delivered to them if it’s at their interest, the app also have the method of purchasing a truck. The method also allows the user to buy a truck online and lastly there is method of purchasing electric car which like all purchase methods allowed the user to buy an electric car online. We also have a method of pawning a vehicle(car, truck, electric car). The method of pawning a truck allows a user to sell their  truck to the company, the method will take that  truck and add it to the available trucks in the company, similarly t</w:t>
+        <w:t>Store which had methods that allowed the user to use the app efficiently . There is the method of purchasing vehicles(cars, trucks, electric cars). The method of purchasing a car allows the customer to buy the car online so that the car may be delivered to them if it’s at their interest, the app also have the method of purchasing a truck. The method also allows the user to buy a truck online and lastly there is method of purchasing electric car which like all purchase methods allowed the user to buy an electric car online. We also have a method of pawning a vehicle(car, truck, electric car). The method of pawning a truck allows a user to sell their  truck to the company, the method will take that  truck and add it to the available trucks in the company, similarly the method of pawn car allowed the user to sell their car to the company and that car will be added to the available cars in the company and lastly the method of pawn electric car allowed the user to sell their electric car to the company and that car will be added to the existing electric cars in the company. We sorted trucks available in store using insertion and selection sort. We sorted the trucks by comparing the prices and displaying the truck with the lowest price, we did this using insertion and selection sort. We searched for a certain truck in the company using linear search, the search looked for a specific truck in the available trucks( target) and it returned it if it matched the target truck else it returned -1 (if the target truck was not found). In our online app we used the scanner to read user input so we had a class that handled exceptions (InvalidPriceExceptions), this class is used to ensure that the customer does not enter a price less than zero. The online app has a class for user interaction(main class), this class allowed the user to use the online app as to how they wished to. It showed them the menu that the c</w:t>
       </w:r>
       <w:bookmarkStart w:id="0" w:name="_GoBack"/>
       <w:bookmarkEnd w:id="0"/>
@@ -118,7 +118,52 @@
           <w:szCs w:val="28"/>
           <w:lang w:val="en-GB"/>
         </w:rPr>
-        <w:t>he method of pawn car allowed the user to sell their car to the company and that car will be added to the available cars in the company and lastly the method of pawn electric car allowed the user to sell their electric car to the company and that car will be added to the existing electric cars in the company. We sorted trucks available in store using insertion and selection sort. We sorted the trucks by comparing the prices and displaying the truck with the lowest price, we did this using insertion and selection sort. We searched for a certain truck in the company using linear search, the search looked for a specific truck in the available trucks( target) and it returned it if it matched the target truck else it returned -1 (if the target truck was not found). In our online app we used the scanner to read user input so we had a class that handled exceptions (InvalidPriceExceptions), this class is used to ensure that the customer does not enter a price less than zero. The online app has a class for user interaction(main class), this class allowed the user to use the online app as to how they wished to. It showed them the menu that the company had so it is where user input was asked so they can be able to use the app.</w:t>
+        <w:t>ompany had so it is where user input was asked so they can be able to use the app.</w:t>
+      </w:r>
+      <w:r>
+        <w:rPr>
+          <w:sz w:val="28"/>
+          <w:szCs w:val="28"/>
+          <w:lang w:val="en-GB"/>
+        </w:rPr>
+        <w:br w:type="textWrapping"/>
+      </w:r>
+    </w:p>
+    <w:p>
+      <w:pPr>
+        <w:rPr>
+          <w:rFonts w:hint="default"/>
+          <w:sz w:val="28"/>
+          <w:szCs w:val="28"/>
+          <w:lang w:val="en-GB"/>
+        </w:rPr>
+      </w:pPr>
+      <w:r>
+        <w:rPr>
+          <w:rFonts w:hint="default"/>
+          <w:sz w:val="28"/>
+          <w:szCs w:val="28"/>
+          <w:lang w:val="en-GB"/>
+        </w:rPr>
+        <w:t>Below is the direct repository link to our project.</w:t>
+      </w:r>
+      <w:r>
+        <w:rPr>
+          <w:rFonts w:hint="default"/>
+          <w:sz w:val="28"/>
+          <w:szCs w:val="28"/>
+          <w:lang w:val="en-GB"/>
+        </w:rPr>
+        <w:br w:type="textWrapping"/>
+      </w:r>
+      <w:r>
+        <w:rPr>
+          <w:rFonts w:hint="default"/>
+          <w:sz w:val="28"/>
+          <w:szCs w:val="28"/>
+          <w:lang w:val="en-GB"/>
+        </w:rPr>
+        <w:t>https://github.com/BethuelThuto/GroupAssignment.git</w:t>
       </w:r>
     </w:p>
     <w:sectPr>

</xml_diff>